<commit_message>
Auto-committed on 2022/03/24 週四
</commit_message>
<xml_diff>
--- a/Program/Other/Sharepoint上傳用/測試FT/L5/L5074 L5702 L597A L5712/L5074應處理清單.docx
+++ b/Program/Other/Sharepoint上傳用/測試FT/L5/L5074 L5702 L597A L5712/L5074應處理清單.docx
@@ -89,12 +89,12 @@
       </w:pPr>
       <w:r>
         <w:rPr>
-          <w:noProof/>
+          <w:rFonts w:ascii="標楷體" w:eastAsia="標楷體" w:hAnsi="標楷體"/>
         </w:rPr>
         <w:drawing>
-          <wp:inline distT="0" distB="0" distL="0" distR="0" wp14:anchorId="626450E3" wp14:editId="5854D97C">
-            <wp:extent cx="5274310" cy="3975100"/>
-            <wp:effectExtent l="0" t="0" r="2540" b="6350"/>
+          <wp:inline distT="0" distB="0" distL="0" distR="0" wp14:anchorId="38EB3222" wp14:editId="41E501FF">
+            <wp:extent cx="5274310" cy="3993515"/>
+            <wp:effectExtent l="0" t="0" r="2540" b="6985"/>
             <wp:docPr id="1" name="圖片 1"/>
             <wp:cNvGraphicFramePr>
               <a:graphicFrameLocks xmlns:a="http://schemas.openxmlformats.org/drawingml/2006/main" noChangeAspect="1"/>
@@ -115,7 +115,7 @@
                   <pic:spPr>
                     <a:xfrm>
                       <a:off x="0" y="0"/>
-                      <a:ext cx="5274310" cy="3975100"/>
+                      <a:ext cx="5274310" cy="3993515"/>
                     </a:xfrm>
                     <a:prstGeom prst="rect">
                       <a:avLst/>
@@ -1517,6 +1517,7 @@
     <w:lsdException w:name="HTML Sample" w:semiHidden="1" w:unhideWhenUsed="1"/>
     <w:lsdException w:name="HTML Typewriter" w:semiHidden="1" w:unhideWhenUsed="1"/>
     <w:lsdException w:name="HTML Variable" w:semiHidden="1" w:unhideWhenUsed="1"/>
+    <w:lsdException w:name="Normal Table" w:semiHidden="1" w:unhideWhenUsed="1"/>
     <w:lsdException w:name="annotation subject" w:semiHidden="1" w:unhideWhenUsed="1"/>
     <w:lsdException w:name="No List" w:semiHidden="1" w:unhideWhenUsed="1"/>
     <w:lsdException w:name="Outline List 1" w:semiHidden="1" w:unhideWhenUsed="1"/>
@@ -1559,8 +1560,11 @@
     <w:lsdException w:name="Table Contemporary" w:semiHidden="1" w:unhideWhenUsed="1"/>
     <w:lsdException w:name="Table Elegant" w:semiHidden="1" w:unhideWhenUsed="1"/>
     <w:lsdException w:name="Table Professional" w:semiHidden="1" w:unhideWhenUsed="1"/>
+    <w:lsdException w:name="Table Subtle 1" w:semiHidden="1" w:unhideWhenUsed="1"/>
     <w:lsdException w:name="Table Subtle 2" w:semiHidden="1" w:unhideWhenUsed="1"/>
     <w:lsdException w:name="Table Web 1" w:semiHidden="1" w:unhideWhenUsed="1"/>
+    <w:lsdException w:name="Table Web 2" w:semiHidden="1" w:unhideWhenUsed="1"/>
+    <w:lsdException w:name="Table Web 3" w:semiHidden="1" w:unhideWhenUsed="1"/>
     <w:lsdException w:name="Balloon Text" w:semiHidden="1" w:unhideWhenUsed="1"/>
     <w:lsdException w:name="Table Grid" w:uiPriority="39"/>
     <w:lsdException w:name="Table Theme" w:semiHidden="1" w:unhideWhenUsed="1"/>

</xml_diff>